<commit_message>
Added exception handling for writing scores to file. Updated the project documentation.
</commit_message>
<xml_diff>
--- a/ScorpicoreRush Documentation.docx
+++ b/ScorpicoreRush Documentation.docx
@@ -4,36 +4,25 @@
   <w:body>
     <w:p>
       <w:pPr>
-        <w:rPr>
-          <w:rFonts w:cs="Consolas"/>
-        </w:rPr>
-      </w:pPr>
-      <w:r>
-        <w:rPr>
-          <w:rFonts w:eastAsia="Times New Roman" w:cs="Consolas"/>
-          <w:color w:val="444444"/>
-          <w:sz w:val="43"/>
-          <w:szCs w:val="43"/>
+        <w:pStyle w:val="Heading1"/>
+      </w:pPr>
+      <w:r>
+        <w:rPr>
+          <w:rFonts w:eastAsia="Times New Roman"/>
         </w:rPr>
         <w:t>Team "</w:t>
       </w:r>
       <w:proofErr w:type="spellStart"/>
       <w:r>
         <w:rPr>
-          <w:rFonts w:eastAsia="Times New Roman" w:cs="Consolas"/>
-          <w:color w:val="444444"/>
-          <w:sz w:val="43"/>
-          <w:szCs w:val="43"/>
+          <w:rFonts w:eastAsia="Times New Roman"/>
         </w:rPr>
         <w:t>Scorpicore</w:t>
       </w:r>
       <w:proofErr w:type="spellEnd"/>
       <w:r>
         <w:rPr>
-          <w:rFonts w:eastAsia="Times New Roman" w:cs="Consolas"/>
-          <w:color w:val="444444"/>
-          <w:sz w:val="43"/>
-          <w:szCs w:val="43"/>
+          <w:rFonts w:eastAsia="Times New Roman"/>
         </w:rPr>
         <w:t>"</w:t>
       </w:r>
@@ -51,65 +40,39 @@
           <w:rFonts w:cs="Consolas"/>
         </w:rPr>
       </w:pPr>
+      <w:proofErr w:type="gramStart"/>
       <w:r>
         <w:rPr>
           <w:rFonts w:cs="Consolas"/>
         </w:rPr>
-        <w:t xml:space="preserve">Team name and list of team members (including usernames from the student system) o Project explanation – describe your game </w:t>
-      </w:r>
-      <w:proofErr w:type="spellStart"/>
+        <w:t>o</w:t>
+      </w:r>
+      <w:proofErr w:type="gramEnd"/>
       <w:r>
         <w:rPr>
           <w:rFonts w:cs="Consolas"/>
         </w:rPr>
-        <w:t>o</w:t>
-      </w:r>
-      <w:proofErr w:type="spellEnd"/>
+        <w:t xml:space="preserve"> Any other information (optionally) </w:t>
+      </w:r>
       <w:r>
         <w:rPr>
           <w:rFonts w:cs="Consolas"/>
         </w:rPr>
-        <w:t xml:space="preserve"> The URL of your </w:t>
-      </w:r>
-      <w:proofErr w:type="spellStart"/>
+        <w:sym w:font="Symbol" w:char="F0B7"/>
+      </w:r>
       <w:r>
         <w:rPr>
           <w:rFonts w:cs="Consolas"/>
         </w:rPr>
-        <w:t>Git</w:t>
-      </w:r>
-      <w:proofErr w:type="spellEnd"/>
-      <w:r>
-        <w:rPr>
-          <w:rFonts w:cs="Consolas"/>
-        </w:rPr>
-        <w:t xml:space="preserve"> repository </w:t>
-      </w:r>
-      <w:proofErr w:type="spellStart"/>
-      <w:r>
-        <w:rPr>
-          <w:rFonts w:cs="Consolas"/>
-        </w:rPr>
-        <w:t>o</w:t>
-      </w:r>
-      <w:proofErr w:type="spellEnd"/>
-      <w:r>
-        <w:rPr>
-          <w:rFonts w:cs="Consolas"/>
-        </w:rPr>
-        <w:t xml:space="preserve"> Any other information (optionally) </w:t>
-      </w:r>
-      <w:r>
-        <w:rPr>
-          <w:rFonts w:cs="Consolas"/>
-        </w:rPr>
-        <w:sym w:font="Symbol" w:char="F0B7"/>
-      </w:r>
-      <w:r>
-        <w:rPr>
-          <w:rFonts w:cs="Consolas"/>
-        </w:rPr>
         <w:t xml:space="preserve"> Optionally provide a PowerPoint presentation designed for the project defense.</w:t>
+      </w:r>
+    </w:p>
+    <w:p>
+      <w:pPr>
+        <w:pStyle w:val="Heading2"/>
+      </w:pPr>
+      <w:r>
+        <w:t>Team Members</w:t>
       </w:r>
     </w:p>
     <w:tbl>
@@ -184,7 +147,7 @@
                 <w:rFonts w:cs="Consolas"/>
                 <w:b/>
               </w:rPr>
-              <w:t>E</w:t>
+              <w:t>e</w:t>
             </w:r>
             <w:r>
               <w:rPr>
@@ -567,14 +530,12 @@
               <w:spacing w:after="160" w:line="259" w:lineRule="auto"/>
               <w:rPr>
                 <w:rFonts w:cs="Consolas"/>
-                <w:color w:val="FF0000"/>
               </w:rPr>
             </w:pPr>
             <w:proofErr w:type="spellStart"/>
             <w:r>
               <w:rPr>
                 <w:rFonts w:cs="Consolas"/>
-                <w:color w:val="FF0000"/>
               </w:rPr>
               <w:t>Симеон</w:t>
             </w:r>
@@ -582,7 +543,6 @@
             <w:r>
               <w:rPr>
                 <w:rFonts w:cs="Consolas"/>
-                <w:color w:val="FF0000"/>
               </w:rPr>
               <w:t xml:space="preserve"> </w:t>
             </w:r>
@@ -590,7 +550,6 @@
             <w:r>
               <w:rPr>
                 <w:rFonts w:cs="Consolas"/>
-                <w:color w:val="FF0000"/>
               </w:rPr>
               <w:t>Митов</w:t>
             </w:r>
@@ -607,7 +566,6 @@
               <w:rPr>
                 <w:rFonts w:cs="Consolas"/>
                 <w:b/>
-                <w:color w:val="FF0000"/>
               </w:rPr>
             </w:pPr>
             <w:proofErr w:type="spellStart"/>
@@ -615,7 +573,6 @@
               <w:rPr>
                 <w:rFonts w:cs="Consolas"/>
                 <w:b/>
-                <w:color w:val="FF0000"/>
               </w:rPr>
               <w:t>momoto</w:t>
             </w:r>
@@ -626,40 +583,24 @@
     </w:tbl>
     <w:p>
       <w:pPr>
-        <w:rPr>
-          <w:rFonts w:eastAsia="Times New Roman" w:cs="Consolas"/>
-          <w:b/>
-          <w:color w:val="444444"/>
-          <w:szCs w:val="20"/>
-        </w:rPr>
-      </w:pPr>
+        <w:pStyle w:val="Heading2"/>
+        <w:rPr>
+          <w:szCs w:val="20"/>
+        </w:rPr>
+      </w:pPr>
+      <w:r>
+        <w:t xml:space="preserve">Game: </w:t>
+      </w:r>
       <w:proofErr w:type="spellStart"/>
       <w:r>
-        <w:rPr>
-          <w:rFonts w:eastAsia="Times New Roman" w:cs="Consolas"/>
-          <w:b/>
-          <w:color w:val="444444"/>
-          <w:sz w:val="43"/>
-          <w:szCs w:val="43"/>
-        </w:rPr>
         <w:t>Scorpicore</w:t>
       </w:r>
       <w:proofErr w:type="spellEnd"/>
       <w:r>
-        <w:rPr>
-          <w:rFonts w:eastAsia="Times New Roman" w:cs="Consolas"/>
-          <w:b/>
-          <w:color w:val="444444"/>
-          <w:sz w:val="43"/>
-          <w:szCs w:val="43"/>
-        </w:rPr>
         <w:t xml:space="preserve"> Rush</w:t>
       </w:r>
       <w:r>
         <w:rPr>
-          <w:rFonts w:eastAsia="Times New Roman" w:cs="Consolas"/>
-          <w:b/>
-          <w:color w:val="444444"/>
           <w:szCs w:val="20"/>
         </w:rPr>
         <w:t xml:space="preserve"> </w:t>
@@ -670,27 +611,47 @@
         <w:rPr>
           <w:rFonts w:eastAsia="Times New Roman" w:cs="Consolas"/>
           <w:color w:val="444444"/>
-          <w:szCs w:val="20"/>
-        </w:rPr>
-      </w:pPr>
-      <w:r>
-        <w:rPr>
-          <w:rFonts w:eastAsia="Times New Roman" w:cs="Consolas"/>
-          <w:color w:val="444444"/>
-          <w:szCs w:val="20"/>
-        </w:rPr>
-        <w:t>Third person console shooter based on the Falling Rocks game. With new features including shooting the rocks, sound effects etc.</w:t>
+          <w:sz w:val="20"/>
+          <w:szCs w:val="43"/>
+        </w:rPr>
+      </w:pPr>
+      <w:r>
+        <w:rPr>
+          <w:rFonts w:eastAsia="Times New Roman" w:cs="Consolas"/>
+          <w:color w:val="444444"/>
+          <w:szCs w:val="20"/>
+        </w:rPr>
+        <w:t>Third person console shooter based on the Falling Rocks game. With new features including shooting the rocks, sound effects</w:t>
+      </w:r>
+      <w:r>
+        <w:rPr>
+          <w:rFonts w:eastAsia="Times New Roman" w:cs="Consolas"/>
+          <w:color w:val="444444"/>
+          <w:szCs w:val="20"/>
+        </w:rPr>
+        <w:t>, moving in two directions,</w:t>
+      </w:r>
+      <w:r>
+        <w:rPr>
+          <w:rFonts w:eastAsia="Times New Roman" w:cs="Consolas"/>
+          <w:color w:val="444444"/>
+          <w:szCs w:val="20"/>
+        </w:rPr>
+        <w:t xml:space="preserve"> etc.</w:t>
       </w:r>
     </w:p>
     <w:p>
       <w:pPr>
-        <w:rPr>
-          <w:rFonts w:eastAsia="Times New Roman" w:cs="Consolas"/>
-          <w:color w:val="444444"/>
-          <w:sz w:val="20"/>
-          <w:szCs w:val="43"/>
-        </w:rPr>
-      </w:pPr>
+        <w:pStyle w:val="Heading2"/>
+      </w:pPr>
+      <w:proofErr w:type="spellStart"/>
+      <w:r>
+        <w:t>Git</w:t>
+      </w:r>
+      <w:proofErr w:type="spellEnd"/>
+      <w:r>
+        <w:t xml:space="preserve"> Repository</w:t>
+      </w:r>
     </w:p>
     <w:p>
       <w:pPr>
@@ -701,38 +662,7 @@
           <w:szCs w:val="43"/>
         </w:rPr>
       </w:pPr>
-      <w:proofErr w:type="spellStart"/>
-      <w:r>
-        <w:rPr>
-          <w:rFonts w:eastAsia="Times New Roman" w:cs="Consolas"/>
-          <w:b/>
-          <w:color w:val="444444"/>
-          <w:sz w:val="28"/>
-          <w:szCs w:val="43"/>
-        </w:rPr>
-        <w:t>Git</w:t>
-      </w:r>
-      <w:proofErr w:type="spellEnd"/>
-      <w:r>
-        <w:rPr>
-          <w:rFonts w:eastAsia="Times New Roman" w:cs="Consolas"/>
-          <w:b/>
-          <w:color w:val="444444"/>
-          <w:sz w:val="28"/>
-          <w:szCs w:val="43"/>
-        </w:rPr>
-        <w:t xml:space="preserve"> Repository:</w:t>
-      </w:r>
-      <w:r>
-        <w:rPr>
-          <w:rFonts w:eastAsia="Times New Roman" w:cs="Consolas"/>
-          <w:color w:val="444444"/>
-          <w:sz w:val="28"/>
-          <w:szCs w:val="43"/>
-        </w:rPr>
-        <w:t xml:space="preserve"> </w:t>
-      </w:r>
-      <w:hyperlink r:id="rId4" w:history="1">
+      <w:hyperlink r:id="rId5" w:history="1">
         <w:r>
           <w:rPr>
             <w:rStyle w:val="Hyperlink"/>
@@ -746,34 +676,50 @@
     </w:p>
     <w:p>
       <w:pPr>
-        <w:rPr>
-          <w:rFonts w:eastAsia="Times New Roman" w:cs="Consolas"/>
-          <w:color w:val="444444"/>
-          <w:szCs w:val="20"/>
-        </w:rPr>
-      </w:pPr>
+        <w:pStyle w:val="Heading2"/>
+      </w:pPr>
+      <w:r>
+        <w:t>General Requirements</w:t>
+      </w:r>
     </w:p>
     <w:p>
       <w:pPr>
+        <w:pStyle w:val="ListParagraph"/>
+        <w:numPr>
+          <w:ilvl w:val="0"/>
+          <w:numId w:val="1"/>
+        </w:numPr>
+        <w:rPr>
+          <w:rFonts w:eastAsia="Times New Roman" w:cs="Consolas"/>
+          <w:color w:val="444444"/>
+          <w:szCs w:val="20"/>
+        </w:rPr>
+      </w:pPr>
+      <w:r>
         <w:rPr>
           <w:rFonts w:eastAsia="Times New Roman" w:cs="Consolas"/>
           <w:b/>
           <w:color w:val="444444"/>
           <w:szCs w:val="20"/>
         </w:rPr>
-      </w:pPr>
-      <w:r>
-        <w:rPr>
-          <w:rFonts w:eastAsia="Times New Roman" w:cs="Consolas"/>
-          <w:b/>
-          <w:color w:val="444444"/>
-          <w:szCs w:val="20"/>
-        </w:rPr>
-        <w:t>The fallowing assets were defined and implemented during the game development:</w:t>
+        <w:t>Multidimensional array</w:t>
+      </w:r>
+      <w:r>
+        <w:rPr>
+          <w:rFonts w:eastAsia="Times New Roman" w:cs="Consolas"/>
+          <w:color w:val="444444"/>
+          <w:szCs w:val="20"/>
+        </w:rPr>
+        <w:t xml:space="preserve"> – Matrix for the rocks positions</w:t>
       </w:r>
     </w:p>
     <w:p>
       <w:pPr>
+        <w:pStyle w:val="ListParagraph"/>
+        <w:numPr>
+          <w:ilvl w:val="0"/>
+          <w:numId w:val="1"/>
+        </w:numPr>
         <w:rPr>
           <w:rFonts w:eastAsia="Times New Roman" w:cs="Consolas"/>
           <w:color w:val="444444"/>
@@ -787,19 +733,40 @@
           <w:color w:val="444444"/>
           <w:szCs w:val="20"/>
         </w:rPr>
-        <w:t>Multidimensional arrays</w:t>
-      </w:r>
-      <w:r>
-        <w:rPr>
-          <w:rFonts w:eastAsia="Times New Roman" w:cs="Consolas"/>
-          <w:color w:val="444444"/>
-          <w:szCs w:val="20"/>
-        </w:rPr>
-        <w:t xml:space="preserve"> – Matrix for the rocks positions </w:t>
+        <w:t>One-dimensional arrays</w:t>
+      </w:r>
+      <w:r>
+        <w:rPr>
+          <w:rFonts w:eastAsia="Times New Roman" w:cs="Consolas"/>
+          <w:color w:val="444444"/>
+          <w:szCs w:val="20"/>
+        </w:rPr>
+        <w:t xml:space="preserve"> – rocks symbols, menu options, weapon</w:t>
+      </w:r>
+      <w:r>
+        <w:rPr>
+          <w:rFonts w:eastAsia="Times New Roman" w:cs="Consolas"/>
+          <w:color w:val="444444"/>
+          <w:szCs w:val="20"/>
+        </w:rPr>
+        <w:t>s</w:t>
+      </w:r>
+      <w:r>
+        <w:rPr>
+          <w:rFonts w:eastAsia="Times New Roman" w:cs="Consolas"/>
+          <w:color w:val="444444"/>
+          <w:szCs w:val="20"/>
+        </w:rPr>
+        <w:t xml:space="preserve"> choice</w:t>
       </w:r>
     </w:p>
     <w:p>
       <w:pPr>
+        <w:pStyle w:val="ListParagraph"/>
+        <w:numPr>
+          <w:ilvl w:val="0"/>
+          <w:numId w:val="1"/>
+        </w:numPr>
         <w:rPr>
           <w:rFonts w:eastAsia="Times New Roman" w:cs="Consolas"/>
           <w:color w:val="444444"/>
@@ -813,19 +780,56 @@
           <w:color w:val="444444"/>
           <w:szCs w:val="20"/>
         </w:rPr>
-        <w:t>One-dimensional arrays</w:t>
-      </w:r>
-      <w:r>
-        <w:rPr>
-          <w:rFonts w:eastAsia="Times New Roman" w:cs="Consolas"/>
-          <w:color w:val="444444"/>
-          <w:szCs w:val="20"/>
-        </w:rPr>
-        <w:t xml:space="preserve"> – rocks symbols, menu options, weapon choice</w:t>
+        <w:t>Methods</w:t>
+      </w:r>
+      <w:r>
+        <w:rPr>
+          <w:rFonts w:eastAsia="Times New Roman" w:cs="Consolas"/>
+          <w:color w:val="444444"/>
+          <w:szCs w:val="20"/>
+        </w:rPr>
+        <w:t xml:space="preserve"> </w:t>
+      </w:r>
+      <w:r>
+        <w:rPr>
+          <w:rFonts w:eastAsia="Times New Roman" w:cs="Consolas"/>
+          <w:color w:val="444444"/>
+          <w:szCs w:val="20"/>
+        </w:rPr>
+        <w:t xml:space="preserve">– </w:t>
+      </w:r>
+      <w:r>
+        <w:rPr>
+          <w:rFonts w:eastAsia="Times New Roman" w:cs="Consolas"/>
+          <w:color w:val="444444"/>
+          <w:szCs w:val="20"/>
+        </w:rPr>
+        <w:t xml:space="preserve">30 methods </w:t>
+      </w:r>
+      <w:r>
+        <w:rPr>
+          <w:rFonts w:eastAsia="Times New Roman" w:cs="Consolas"/>
+          <w:color w:val="444444"/>
+          <w:szCs w:val="20"/>
+        </w:rPr>
+        <w:t xml:space="preserve">throughout the </w:t>
+      </w:r>
+      <w:r>
+        <w:rPr>
+          <w:rFonts w:eastAsia="Times New Roman" w:cs="Consolas"/>
+          <w:color w:val="444444"/>
+          <w:szCs w:val="20"/>
+        </w:rPr>
+        <w:t>code</w:t>
       </w:r>
     </w:p>
     <w:p>
       <w:pPr>
+        <w:pStyle w:val="ListParagraph"/>
+        <w:numPr>
+          <w:ilvl w:val="0"/>
+          <w:numId w:val="1"/>
+        </w:numPr>
         <w:rPr>
           <w:rFonts w:eastAsia="Times New Roman" w:cs="Consolas"/>
           <w:color w:val="444444"/>
@@ -839,7 +843,78 @@
           <w:color w:val="444444"/>
           <w:szCs w:val="20"/>
         </w:rPr>
-        <w:t>Methods</w:t>
+        <w:t xml:space="preserve">Existing </w:t>
+      </w:r>
+      <w:r>
+        <w:rPr>
+          <w:rFonts w:eastAsia="Times New Roman" w:cs="Consolas"/>
+          <w:b/>
+          <w:color w:val="444444"/>
+          <w:szCs w:val="20"/>
+        </w:rPr>
+        <w:t>.NET Classes</w:t>
+      </w:r>
+      <w:r>
+        <w:rPr>
+          <w:rFonts w:eastAsia="Times New Roman" w:cs="Consolas"/>
+          <w:color w:val="444444"/>
+          <w:szCs w:val="20"/>
+        </w:rPr>
+        <w:t xml:space="preserve">– </w:t>
+      </w:r>
+      <w:proofErr w:type="spellStart"/>
+      <w:r>
+        <w:rPr>
+          <w:rFonts w:eastAsia="Times New Roman" w:cs="Consolas"/>
+          <w:b/>
+          <w:color w:val="444444"/>
+          <w:szCs w:val="20"/>
+        </w:rPr>
+        <w:t>Sound</w:t>
+      </w:r>
+      <w:r>
+        <w:rPr>
+          <w:rFonts w:eastAsia="Times New Roman" w:cs="Consolas"/>
+          <w:b/>
+          <w:color w:val="444444"/>
+          <w:szCs w:val="20"/>
+        </w:rPr>
+        <w:t>Player</w:t>
+      </w:r>
+      <w:proofErr w:type="spellEnd"/>
+      <w:r>
+        <w:rPr>
+          <w:rFonts w:eastAsia="Times New Roman" w:cs="Consolas"/>
+          <w:color w:val="444444"/>
+          <w:szCs w:val="20"/>
+        </w:rPr>
+        <w:t xml:space="preserve">, </w:t>
+      </w:r>
+      <w:proofErr w:type="spellStart"/>
+      <w:r>
+        <w:rPr>
+          <w:rFonts w:eastAsia="Times New Roman" w:cs="Consolas"/>
+          <w:color w:val="444444"/>
+          <w:szCs w:val="20"/>
+        </w:rPr>
+        <w:t>Stream</w:t>
+      </w:r>
+      <w:r>
+        <w:rPr>
+          <w:rFonts w:eastAsia="Times New Roman" w:cs="Consolas"/>
+          <w:color w:val="444444"/>
+          <w:szCs w:val="20"/>
+        </w:rPr>
+        <w:t>Reader</w:t>
+      </w:r>
+      <w:proofErr w:type="spellEnd"/>
+      <w:r>
+        <w:rPr>
+          <w:rFonts w:eastAsia="Times New Roman" w:cs="Consolas"/>
+          <w:color w:val="444444"/>
+          <w:szCs w:val="20"/>
+        </w:rPr>
+        <w:t>,</w:t>
       </w:r>
       <w:r>
         <w:rPr>
@@ -849,25 +924,66 @@
         </w:rPr>
         <w:t xml:space="preserve"> </w:t>
       </w:r>
-      <w:r>
-        <w:rPr>
-          <w:rFonts w:eastAsia="Times New Roman" w:cs="Consolas"/>
-          <w:color w:val="444444"/>
-          <w:szCs w:val="20"/>
-        </w:rPr>
-        <w:t xml:space="preserve">– </w:t>
-      </w:r>
-      <w:r>
-        <w:rPr>
-          <w:rFonts w:eastAsia="Times New Roman" w:cs="Consolas"/>
-          <w:color w:val="444444"/>
-          <w:szCs w:val="20"/>
-        </w:rPr>
-        <w:t>throughout the game</w:t>
+      <w:proofErr w:type="spellStart"/>
+      <w:r>
+        <w:rPr>
+          <w:rFonts w:eastAsia="Times New Roman" w:cs="Consolas"/>
+          <w:color w:val="444444"/>
+          <w:szCs w:val="20"/>
+        </w:rPr>
+        <w:t>StreamWriter</w:t>
+      </w:r>
+      <w:proofErr w:type="spellEnd"/>
+      <w:r>
+        <w:rPr>
+          <w:rFonts w:eastAsia="Times New Roman" w:cs="Consolas"/>
+          <w:color w:val="444444"/>
+          <w:szCs w:val="20"/>
+        </w:rPr>
+        <w:t>,</w:t>
+      </w:r>
+      <w:r>
+        <w:rPr>
+          <w:rFonts w:eastAsia="Times New Roman" w:cs="Consolas"/>
+          <w:color w:val="444444"/>
+          <w:szCs w:val="20"/>
+        </w:rPr>
+        <w:t xml:space="preserve"> Console</w:t>
+      </w:r>
+      <w:r>
+        <w:rPr>
+          <w:rFonts w:eastAsia="Times New Roman" w:cs="Consolas"/>
+          <w:color w:val="444444"/>
+          <w:szCs w:val="20"/>
+        </w:rPr>
+        <w:t xml:space="preserve">, </w:t>
+      </w:r>
+      <w:proofErr w:type="spellStart"/>
+      <w:r>
+        <w:rPr>
+          <w:rFonts w:eastAsia="Times New Roman" w:cs="Consolas"/>
+          <w:color w:val="444444"/>
+          <w:szCs w:val="20"/>
+        </w:rPr>
+        <w:t>ConsoleColor</w:t>
+      </w:r>
+      <w:proofErr w:type="spellEnd"/>
+      <w:r>
+        <w:rPr>
+          <w:rFonts w:eastAsia="Times New Roman" w:cs="Consolas"/>
+          <w:color w:val="444444"/>
+          <w:szCs w:val="20"/>
+        </w:rPr>
+        <w:t>, Random</w:t>
       </w:r>
     </w:p>
     <w:p>
       <w:pPr>
+        <w:pStyle w:val="ListParagraph"/>
+        <w:numPr>
+          <w:ilvl w:val="0"/>
+          <w:numId w:val="1"/>
+        </w:numPr>
         <w:rPr>
           <w:rFonts w:eastAsia="Times New Roman" w:cs="Consolas"/>
           <w:color w:val="444444"/>
@@ -881,35 +997,32 @@
           <w:color w:val="444444"/>
           <w:szCs w:val="20"/>
         </w:rPr>
-        <w:t>.NET Classes</w:t>
-      </w:r>
-      <w:r>
-        <w:rPr>
-          <w:rFonts w:eastAsia="Times New Roman" w:cs="Consolas"/>
-          <w:color w:val="444444"/>
-          <w:szCs w:val="20"/>
-        </w:rPr>
-        <w:t xml:space="preserve">– </w:t>
-      </w:r>
-      <w:r>
-        <w:rPr>
-          <w:rFonts w:eastAsia="Times New Roman" w:cs="Consolas"/>
-          <w:color w:val="444444"/>
-          <w:szCs w:val="20"/>
-        </w:rPr>
-        <w:t xml:space="preserve">Sound Player, Stream Reader, </w:t>
-      </w:r>
-      <w:r>
-        <w:rPr>
-          <w:rFonts w:eastAsia="Times New Roman" w:cs="Consolas"/>
-          <w:color w:val="444444"/>
-          <w:szCs w:val="20"/>
-        </w:rPr>
-        <w:t>Date Time, Console</w:t>
+        <w:t xml:space="preserve">Exception Handlings </w:t>
+      </w:r>
+      <w:r>
+        <w:rPr>
+          <w:rFonts w:eastAsia="Times New Roman" w:cs="Consolas"/>
+          <w:color w:val="444444"/>
+          <w:szCs w:val="20"/>
+        </w:rPr>
+        <w:t xml:space="preserve">– for the Scores </w:t>
+      </w:r>
+      <w:r>
+        <w:rPr>
+          <w:rFonts w:eastAsia="Times New Roman" w:cs="Consolas"/>
+          <w:color w:val="444444"/>
+          <w:szCs w:val="20"/>
+        </w:rPr>
+        <w:t>(on writing statistics to and reading them from a file)</w:t>
       </w:r>
     </w:p>
     <w:p>
       <w:pPr>
+        <w:pStyle w:val="ListParagraph"/>
+        <w:numPr>
+          <w:ilvl w:val="0"/>
+          <w:numId w:val="1"/>
+        </w:numPr>
         <w:rPr>
           <w:rFonts w:eastAsia="Times New Roman" w:cs="Consolas"/>
           <w:color w:val="444444"/>
@@ -923,70 +1036,33 @@
           <w:color w:val="444444"/>
           <w:szCs w:val="20"/>
         </w:rPr>
-        <w:t xml:space="preserve"> </w:t>
-      </w:r>
-      <w:r>
-        <w:rPr>
-          <w:rFonts w:eastAsia="Times New Roman" w:cs="Consolas"/>
-          <w:b/>
-          <w:color w:val="444444"/>
-          <w:szCs w:val="20"/>
-        </w:rPr>
-        <w:t xml:space="preserve">Exception Handlings </w:t>
-      </w:r>
-      <w:r>
-        <w:rPr>
-          <w:rFonts w:eastAsia="Times New Roman" w:cs="Consolas"/>
-          <w:color w:val="444444"/>
-          <w:szCs w:val="20"/>
-        </w:rPr>
-        <w:t>– for the Scores and statistics</w:t>
+        <w:t>External Text Files</w:t>
+      </w:r>
+      <w:r>
+        <w:rPr>
+          <w:rFonts w:eastAsia="Times New Roman" w:cs="Consolas"/>
+          <w:color w:val="444444"/>
+          <w:szCs w:val="20"/>
+        </w:rPr>
+        <w:t xml:space="preserve"> – for saving Scores and Statistics</w:t>
       </w:r>
     </w:p>
     <w:p>
       <w:pPr>
-        <w:rPr>
-          <w:rFonts w:eastAsia="Times New Roman" w:cs="Consolas"/>
-          <w:color w:val="444444"/>
-          <w:szCs w:val="20"/>
-        </w:rPr>
-      </w:pPr>
-      <w:r>
-        <w:rPr>
-          <w:rFonts w:eastAsia="Times New Roman" w:cs="Consolas"/>
-          <w:b/>
-          <w:color w:val="444444"/>
-          <w:szCs w:val="20"/>
-        </w:rPr>
-        <w:t>External Text Files</w:t>
-      </w:r>
-      <w:r>
-        <w:rPr>
-          <w:rFonts w:eastAsia="Times New Roman" w:cs="Consolas"/>
-          <w:color w:val="444444"/>
-          <w:szCs w:val="20"/>
-        </w:rPr>
-        <w:t xml:space="preserve"> </w:t>
-      </w:r>
-      <w:r>
-        <w:rPr>
-          <w:rFonts w:eastAsia="Times New Roman" w:cs="Consolas"/>
-          <w:color w:val="444444"/>
-          <w:szCs w:val="20"/>
-        </w:rPr>
-        <w:t>–</w:t>
-      </w:r>
-      <w:r>
-        <w:rPr>
-          <w:rFonts w:eastAsia="Times New Roman" w:cs="Consolas"/>
-          <w:color w:val="444444"/>
-          <w:szCs w:val="20"/>
-        </w:rPr>
-        <w:t xml:space="preserve"> for saving Scores and Statistics</w:t>
+        <w:pStyle w:val="Heading2"/>
+      </w:pPr>
+      <w:r>
+        <w:lastRenderedPageBreak/>
+        <w:t>Optional Requirements</w:t>
       </w:r>
     </w:p>
     <w:p>
       <w:pPr>
+        <w:pStyle w:val="ListParagraph"/>
+        <w:numPr>
+          <w:ilvl w:val="0"/>
+          <w:numId w:val="2"/>
+        </w:numPr>
         <w:rPr>
           <w:rFonts w:eastAsia="Times New Roman" w:cs="Consolas"/>
           <w:color w:val="444444"/>
@@ -1008,11 +1084,24 @@
           <w:color w:val="444444"/>
           <w:szCs w:val="20"/>
         </w:rPr>
-        <w:t xml:space="preserve"> – Classes, structures</w:t>
+        <w:t xml:space="preserve"> – Classes</w:t>
+      </w:r>
+      <w:r>
+        <w:rPr>
+          <w:rFonts w:eastAsia="Times New Roman" w:cs="Consolas"/>
+          <w:color w:val="444444"/>
+          <w:szCs w:val="20"/>
+        </w:rPr>
+        <w:t xml:space="preserve"> for the separation of logical parts of the game, one structure</w:t>
       </w:r>
     </w:p>
     <w:p>
       <w:pPr>
+        <w:pStyle w:val="ListParagraph"/>
+        <w:numPr>
+          <w:ilvl w:val="0"/>
+          <w:numId w:val="2"/>
+        </w:numPr>
         <w:rPr>
           <w:rFonts w:eastAsia="Times New Roman" w:cs="Consolas"/>
           <w:color w:val="444444"/>
@@ -1026,16 +1115,7 @@
           <w:color w:val="444444"/>
           <w:szCs w:val="20"/>
         </w:rPr>
-        <w:t>Sound effects</w:t>
-      </w:r>
-      <w:r>
-        <w:rPr>
-          <w:rFonts w:eastAsia="Times New Roman" w:cs="Consolas"/>
-          <w:b/>
-          <w:color w:val="444444"/>
-          <w:szCs w:val="20"/>
-        </w:rPr>
-        <w:t xml:space="preserve"> – </w:t>
+        <w:t xml:space="preserve">Sound effects – </w:t>
       </w:r>
       <w:r>
         <w:rPr>
@@ -1056,6 +1136,243 @@
     </w:sectPr>
   </w:body>
 </w:document>
+</file>
+
+<file path=word/numbering.xml><?xml version="1.0" encoding="utf-8"?>
+<w:numbering xmlns:wpc="http://schemas.microsoft.com/office/word/2010/wordprocessingCanvas" xmlns:mc="http://schemas.openxmlformats.org/markup-compatibility/2006" xmlns:o="urn:schemas-microsoft-com:office:office" xmlns:r="http://schemas.openxmlformats.org/officeDocument/2006/relationships" xmlns:m="http://schemas.openxmlformats.org/officeDocument/2006/math" xmlns:v="urn:schemas-microsoft-com:vml" xmlns:wp14="http://schemas.microsoft.com/office/word/2010/wordprocessingDrawing" xmlns:wp="http://schemas.openxmlformats.org/drawingml/2006/wordprocessingDrawing" xmlns:w10="urn:schemas-microsoft-com:office:word" xmlns:w="http://schemas.openxmlformats.org/wordprocessingml/2006/main" xmlns:w14="http://schemas.microsoft.com/office/word/2010/wordml" xmlns:w15="http://schemas.microsoft.com/office/word/2012/wordml" xmlns:wpg="http://schemas.microsoft.com/office/word/2010/wordprocessingGroup" xmlns:wpi="http://schemas.microsoft.com/office/word/2010/wordprocessingInk" xmlns:wne="http://schemas.microsoft.com/office/word/2006/wordml" xmlns:wps="http://schemas.microsoft.com/office/word/2010/wordprocessingShape" mc:Ignorable="w14 w15 wp14">
+  <w:abstractNum w:abstractNumId="0">
+    <w:nsid w:val="0A260681"/>
+    <w:multiLevelType w:val="hybridMultilevel"/>
+    <w:tmpl w:val="84BEE9D8"/>
+    <w:lvl w:ilvl="0" w:tplc="04090001">
+      <w:start w:val="1"/>
+      <w:numFmt w:val="bullet"/>
+      <w:lvlText w:val=""/>
+      <w:lvlJc w:val="left"/>
+      <w:pPr>
+        <w:ind w:left="720" w:hanging="360"/>
+      </w:pPr>
+      <w:rPr>
+        <w:rFonts w:ascii="Symbol" w:hAnsi="Symbol" w:hint="default"/>
+      </w:rPr>
+    </w:lvl>
+    <w:lvl w:ilvl="1" w:tplc="04090003" w:tentative="1">
+      <w:start w:val="1"/>
+      <w:numFmt w:val="bullet"/>
+      <w:lvlText w:val="o"/>
+      <w:lvlJc w:val="left"/>
+      <w:pPr>
+        <w:ind w:left="1440" w:hanging="360"/>
+      </w:pPr>
+      <w:rPr>
+        <w:rFonts w:ascii="Courier New" w:hAnsi="Courier New" w:cs="Courier New" w:hint="default"/>
+      </w:rPr>
+    </w:lvl>
+    <w:lvl w:ilvl="2" w:tplc="04090005" w:tentative="1">
+      <w:start w:val="1"/>
+      <w:numFmt w:val="bullet"/>
+      <w:lvlText w:val=""/>
+      <w:lvlJc w:val="left"/>
+      <w:pPr>
+        <w:ind w:left="2160" w:hanging="360"/>
+      </w:pPr>
+      <w:rPr>
+        <w:rFonts w:ascii="Wingdings" w:hAnsi="Wingdings" w:hint="default"/>
+      </w:rPr>
+    </w:lvl>
+    <w:lvl w:ilvl="3" w:tplc="04090001" w:tentative="1">
+      <w:start w:val="1"/>
+      <w:numFmt w:val="bullet"/>
+      <w:lvlText w:val=""/>
+      <w:lvlJc w:val="left"/>
+      <w:pPr>
+        <w:ind w:left="2880" w:hanging="360"/>
+      </w:pPr>
+      <w:rPr>
+        <w:rFonts w:ascii="Symbol" w:hAnsi="Symbol" w:hint="default"/>
+      </w:rPr>
+    </w:lvl>
+    <w:lvl w:ilvl="4" w:tplc="04090003" w:tentative="1">
+      <w:start w:val="1"/>
+      <w:numFmt w:val="bullet"/>
+      <w:lvlText w:val="o"/>
+      <w:lvlJc w:val="left"/>
+      <w:pPr>
+        <w:ind w:left="3600" w:hanging="360"/>
+      </w:pPr>
+      <w:rPr>
+        <w:rFonts w:ascii="Courier New" w:hAnsi="Courier New" w:cs="Courier New" w:hint="default"/>
+      </w:rPr>
+    </w:lvl>
+    <w:lvl w:ilvl="5" w:tplc="04090005" w:tentative="1">
+      <w:start w:val="1"/>
+      <w:numFmt w:val="bullet"/>
+      <w:lvlText w:val=""/>
+      <w:lvlJc w:val="left"/>
+      <w:pPr>
+        <w:ind w:left="4320" w:hanging="360"/>
+      </w:pPr>
+      <w:rPr>
+        <w:rFonts w:ascii="Wingdings" w:hAnsi="Wingdings" w:hint="default"/>
+      </w:rPr>
+    </w:lvl>
+    <w:lvl w:ilvl="6" w:tplc="04090001" w:tentative="1">
+      <w:start w:val="1"/>
+      <w:numFmt w:val="bullet"/>
+      <w:lvlText w:val=""/>
+      <w:lvlJc w:val="left"/>
+      <w:pPr>
+        <w:ind w:left="5040" w:hanging="360"/>
+      </w:pPr>
+      <w:rPr>
+        <w:rFonts w:ascii="Symbol" w:hAnsi="Symbol" w:hint="default"/>
+      </w:rPr>
+    </w:lvl>
+    <w:lvl w:ilvl="7" w:tplc="04090003" w:tentative="1">
+      <w:start w:val="1"/>
+      <w:numFmt w:val="bullet"/>
+      <w:lvlText w:val="o"/>
+      <w:lvlJc w:val="left"/>
+      <w:pPr>
+        <w:ind w:left="5760" w:hanging="360"/>
+      </w:pPr>
+      <w:rPr>
+        <w:rFonts w:ascii="Courier New" w:hAnsi="Courier New" w:cs="Courier New" w:hint="default"/>
+      </w:rPr>
+    </w:lvl>
+    <w:lvl w:ilvl="8" w:tplc="04090005" w:tentative="1">
+      <w:start w:val="1"/>
+      <w:numFmt w:val="bullet"/>
+      <w:lvlText w:val=""/>
+      <w:lvlJc w:val="left"/>
+      <w:pPr>
+        <w:ind w:left="6480" w:hanging="360"/>
+      </w:pPr>
+      <w:rPr>
+        <w:rFonts w:ascii="Wingdings" w:hAnsi="Wingdings" w:hint="default"/>
+      </w:rPr>
+    </w:lvl>
+  </w:abstractNum>
+  <w:abstractNum w:abstractNumId="1">
+    <w:nsid w:val="7D20152C"/>
+    <w:multiLevelType w:val="hybridMultilevel"/>
+    <w:tmpl w:val="7D6C1EEA"/>
+    <w:lvl w:ilvl="0" w:tplc="04090001">
+      <w:start w:val="1"/>
+      <w:numFmt w:val="bullet"/>
+      <w:lvlText w:val=""/>
+      <w:lvlJc w:val="left"/>
+      <w:pPr>
+        <w:ind w:left="720" w:hanging="360"/>
+      </w:pPr>
+      <w:rPr>
+        <w:rFonts w:ascii="Symbol" w:hAnsi="Symbol" w:hint="default"/>
+      </w:rPr>
+    </w:lvl>
+    <w:lvl w:ilvl="1" w:tplc="04090003" w:tentative="1">
+      <w:start w:val="1"/>
+      <w:numFmt w:val="bullet"/>
+      <w:lvlText w:val="o"/>
+      <w:lvlJc w:val="left"/>
+      <w:pPr>
+        <w:ind w:left="1440" w:hanging="360"/>
+      </w:pPr>
+      <w:rPr>
+        <w:rFonts w:ascii="Courier New" w:hAnsi="Courier New" w:cs="Courier New" w:hint="default"/>
+      </w:rPr>
+    </w:lvl>
+    <w:lvl w:ilvl="2" w:tplc="04090005" w:tentative="1">
+      <w:start w:val="1"/>
+      <w:numFmt w:val="bullet"/>
+      <w:lvlText w:val=""/>
+      <w:lvlJc w:val="left"/>
+      <w:pPr>
+        <w:ind w:left="2160" w:hanging="360"/>
+      </w:pPr>
+      <w:rPr>
+        <w:rFonts w:ascii="Wingdings" w:hAnsi="Wingdings" w:hint="default"/>
+      </w:rPr>
+    </w:lvl>
+    <w:lvl w:ilvl="3" w:tplc="04090001" w:tentative="1">
+      <w:start w:val="1"/>
+      <w:numFmt w:val="bullet"/>
+      <w:lvlText w:val=""/>
+      <w:lvlJc w:val="left"/>
+      <w:pPr>
+        <w:ind w:left="2880" w:hanging="360"/>
+      </w:pPr>
+      <w:rPr>
+        <w:rFonts w:ascii="Symbol" w:hAnsi="Symbol" w:hint="default"/>
+      </w:rPr>
+    </w:lvl>
+    <w:lvl w:ilvl="4" w:tplc="04090003" w:tentative="1">
+      <w:start w:val="1"/>
+      <w:numFmt w:val="bullet"/>
+      <w:lvlText w:val="o"/>
+      <w:lvlJc w:val="left"/>
+      <w:pPr>
+        <w:ind w:left="3600" w:hanging="360"/>
+      </w:pPr>
+      <w:rPr>
+        <w:rFonts w:ascii="Courier New" w:hAnsi="Courier New" w:cs="Courier New" w:hint="default"/>
+      </w:rPr>
+    </w:lvl>
+    <w:lvl w:ilvl="5" w:tplc="04090005" w:tentative="1">
+      <w:start w:val="1"/>
+      <w:numFmt w:val="bullet"/>
+      <w:lvlText w:val=""/>
+      <w:lvlJc w:val="left"/>
+      <w:pPr>
+        <w:ind w:left="4320" w:hanging="360"/>
+      </w:pPr>
+      <w:rPr>
+        <w:rFonts w:ascii="Wingdings" w:hAnsi="Wingdings" w:hint="default"/>
+      </w:rPr>
+    </w:lvl>
+    <w:lvl w:ilvl="6" w:tplc="04090001" w:tentative="1">
+      <w:start w:val="1"/>
+      <w:numFmt w:val="bullet"/>
+      <w:lvlText w:val=""/>
+      <w:lvlJc w:val="left"/>
+      <w:pPr>
+        <w:ind w:left="5040" w:hanging="360"/>
+      </w:pPr>
+      <w:rPr>
+        <w:rFonts w:ascii="Symbol" w:hAnsi="Symbol" w:hint="default"/>
+      </w:rPr>
+    </w:lvl>
+    <w:lvl w:ilvl="7" w:tplc="04090003" w:tentative="1">
+      <w:start w:val="1"/>
+      <w:numFmt w:val="bullet"/>
+      <w:lvlText w:val="o"/>
+      <w:lvlJc w:val="left"/>
+      <w:pPr>
+        <w:ind w:left="5760" w:hanging="360"/>
+      </w:pPr>
+      <w:rPr>
+        <w:rFonts w:ascii="Courier New" w:hAnsi="Courier New" w:cs="Courier New" w:hint="default"/>
+      </w:rPr>
+    </w:lvl>
+    <w:lvl w:ilvl="8" w:tplc="04090005" w:tentative="1">
+      <w:start w:val="1"/>
+      <w:numFmt w:val="bullet"/>
+      <w:lvlText w:val=""/>
+      <w:lvlJc w:val="left"/>
+      <w:pPr>
+        <w:ind w:left="6480" w:hanging="360"/>
+      </w:pPr>
+      <w:rPr>
+        <w:rFonts w:ascii="Wingdings" w:hAnsi="Wingdings" w:hint="default"/>
+      </w:rPr>
+    </w:lvl>
+  </w:abstractNum>
+  <w:num w:numId="1">
+    <w:abstractNumId w:val="1"/>
+  </w:num>
+  <w:num w:numId="2">
+    <w:abstractNumId w:val="0"/>
+  </w:num>
+</w:numbering>
 </file>
 
 <file path=word/styles.xml><?xml version="1.0" encoding="utf-8"?>
@@ -1514,6 +1831,7 @@
   <w:style w:type="character" w:default="1" w:styleId="DefaultParagraphFont">
     <w:name w:val="Default Paragraph Font"/>
     <w:uiPriority w:val="1"/>
+    <w:semiHidden/>
     <w:unhideWhenUsed/>
   </w:style>
   <w:style w:type="table" w:default="1" w:styleId="TableNormal">
@@ -1655,6 +1973,17 @@
       <w:sz w:val="32"/>
       <w:szCs w:val="32"/>
     </w:rPr>
+  </w:style>
+  <w:style w:type="paragraph" w:styleId="ListParagraph">
+    <w:name w:val="List Paragraph"/>
+    <w:basedOn w:val="Normal"/>
+    <w:uiPriority w:val="34"/>
+    <w:qFormat/>
+    <w:rsid w:val="008F607F"/>
+    <w:pPr>
+      <w:ind w:left="720"/>
+      <w:contextualSpacing/>
+    </w:pPr>
   </w:style>
 </w:styles>
 </file>

</xml_diff>